<commit_message>
add changes to docs
</commit_message>
<xml_diff>
--- a/docs/SHAH documentaton.docx
+++ b/docs/SHAH documentaton.docx
@@ -31,6 +31,25 @@
           <w:szCs w:val="52"/>
         </w:rPr>
       </w:pPr>
+    </w:p>
+    <w:p>
+      <w:pPr>
+        <w:rPr>
+          <w:b/>
+          <w:bCs/>
+          <w:sz w:val="30"/>
+          <w:szCs w:val="30"/>
+        </w:rPr>
+      </w:pPr>
+      <w:r>
+        <w:rPr>
+          <w:b/>
+          <w:bCs/>
+          <w:sz w:val="30"/>
+          <w:szCs w:val="30"/>
+        </w:rPr>
+        <w:t>The idea for the project is to play online chess against friends , rivals and people who want to have fun , also to hone your skills playing against a computer and to get better every day.</w:t>
+      </w:r>
     </w:p>
     <w:p>
       <w:pPr>
@@ -70,36 +89,14 @@
           <w:szCs w:val="28"/>
         </w:rPr>
       </w:pPr>
-      <w:proofErr w:type="spellStart"/>
-      <w:proofErr w:type="gramStart"/>
-      <w:r>
-        <w:rPr>
-          <w:b/>
-          <w:bCs/>
-          <w:sz w:val="28"/>
-          <w:szCs w:val="28"/>
-        </w:rPr>
-        <w:t>Prequisites</w:t>
-      </w:r>
-      <w:proofErr w:type="spellEnd"/>
-      <w:r>
-        <w:rPr>
-          <w:b/>
-          <w:bCs/>
-          <w:sz w:val="28"/>
-          <w:szCs w:val="28"/>
-        </w:rPr>
-        <w:t xml:space="preserve"> :</w:t>
-      </w:r>
-      <w:proofErr w:type="gramEnd"/>
-      <w:r>
-        <w:rPr>
-          <w:b/>
-          <w:bCs/>
-          <w:sz w:val="28"/>
-          <w:szCs w:val="28"/>
-        </w:rPr>
-        <w:t xml:space="preserve"> Docker(Docker compose) </w:t>
+      <w:r>
+        <w:rPr>
+          <w:b/>
+          <w:bCs/>
+          <w:sz w:val="28"/>
+          <w:szCs w:val="28"/>
+        </w:rPr>
+        <w:t xml:space="preserve">Prequisites : Docker(Docker compose) </w:t>
       </w:r>
     </w:p>
     <w:p>
@@ -123,27 +120,7 @@
           <w:sz w:val="28"/>
           <w:szCs w:val="28"/>
         </w:rPr>
-        <w:t xml:space="preserve">How to </w:t>
-      </w:r>
-      <w:proofErr w:type="gramStart"/>
-      <w:r>
-        <w:rPr>
-          <w:b/>
-          <w:bCs/>
-          <w:sz w:val="28"/>
-          <w:szCs w:val="28"/>
-        </w:rPr>
-        <w:t>run :</w:t>
-      </w:r>
-      <w:proofErr w:type="gramEnd"/>
-      <w:r>
-        <w:rPr>
-          <w:b/>
-          <w:bCs/>
-          <w:sz w:val="28"/>
-          <w:szCs w:val="28"/>
-        </w:rPr>
-        <w:t xml:space="preserve"> Download the project , run  docker compose up –build ,</w:t>
+        <w:t>How to run : Download the project , run  docker compose up –build ,</w:t>
       </w:r>
     </w:p>
     <w:p>
@@ -164,58 +141,27 @@
           <w:sz w:val="28"/>
           <w:szCs w:val="28"/>
         </w:rPr>
-        <w:t xml:space="preserve">Start playing </w:t>
-      </w:r>
-      <w:proofErr w:type="gramStart"/>
-      <w:r>
-        <w:rPr>
-          <w:b/>
-          <w:bCs/>
-          <w:sz w:val="28"/>
-          <w:szCs w:val="28"/>
-        </w:rPr>
-        <w:t>chess</w:t>
-      </w:r>
-      <w:proofErr w:type="gramEnd"/>
-      <w:r>
-        <w:rPr>
-          <w:b/>
-          <w:bCs/>
-          <w:sz w:val="28"/>
-          <w:szCs w:val="28"/>
-        </w:rPr>
-        <w:t xml:space="preserve"> </w:t>
-      </w:r>
-    </w:p>
-    <w:p>
-      <w:pPr>
-        <w:rPr>
-          <w:b/>
-          <w:bCs/>
-          <w:sz w:val="28"/>
-          <w:szCs w:val="28"/>
-        </w:rPr>
-      </w:pPr>
-      <w:r>
-        <w:rPr>
-          <w:b/>
-          <w:bCs/>
-          <w:sz w:val="28"/>
-          <w:szCs w:val="28"/>
-        </w:rPr>
-        <w:t xml:space="preserve">   2 Used </w:t>
-      </w:r>
-      <w:proofErr w:type="gramStart"/>
-      <w:r>
-        <w:rPr>
-          <w:b/>
-          <w:bCs/>
-          <w:sz w:val="28"/>
-          <w:szCs w:val="28"/>
-        </w:rPr>
-        <w:t>Technologies :</w:t>
-      </w:r>
-      <w:proofErr w:type="gramEnd"/>
+        <w:t xml:space="preserve">Start playing chess </w:t>
+      </w:r>
+    </w:p>
+    <w:p>
+      <w:pPr>
+        <w:rPr>
+          <w:b/>
+          <w:bCs/>
+          <w:sz w:val="28"/>
+          <w:szCs w:val="28"/>
+        </w:rPr>
+      </w:pPr>
+      <w:r>
+        <w:rPr>
+          <w:b/>
+          <w:bCs/>
+          <w:sz w:val="28"/>
+          <w:szCs w:val="28"/>
+        </w:rPr>
+        <w:t xml:space="preserve">   2 Used Technologies :</w:t>
+      </w:r>
     </w:p>
     <w:p>
       <w:pPr>
@@ -235,47 +181,7 @@
           <w:sz w:val="28"/>
           <w:szCs w:val="28"/>
         </w:rPr>
-        <w:t>-</w:t>
-      </w:r>
-      <w:proofErr w:type="gramStart"/>
-      <w:r>
-        <w:rPr>
-          <w:b/>
-          <w:bCs/>
-          <w:sz w:val="28"/>
-          <w:szCs w:val="28"/>
-        </w:rPr>
-        <w:t>Database :</w:t>
-      </w:r>
-      <w:proofErr w:type="gramEnd"/>
-      <w:r>
-        <w:rPr>
-          <w:b/>
-          <w:bCs/>
-          <w:sz w:val="28"/>
-          <w:szCs w:val="28"/>
-        </w:rPr>
-        <w:t xml:space="preserve"> </w:t>
-      </w:r>
-      <w:proofErr w:type="spellStart"/>
-      <w:r>
-        <w:rPr>
-          <w:b/>
-          <w:bCs/>
-          <w:sz w:val="28"/>
-          <w:szCs w:val="28"/>
-        </w:rPr>
-        <w:t>PostgreSql</w:t>
-      </w:r>
-      <w:proofErr w:type="spellEnd"/>
-      <w:r>
-        <w:rPr>
-          <w:b/>
-          <w:bCs/>
-          <w:sz w:val="28"/>
-          <w:szCs w:val="28"/>
-        </w:rPr>
-        <w:t xml:space="preserve"> , gorm</w:t>
+        <w:t>-Database : PostgreSql , gorm</w:t>
       </w:r>
     </w:p>
     <w:p>
@@ -296,67 +202,7 @@
           <w:sz w:val="28"/>
           <w:szCs w:val="28"/>
         </w:rPr>
-        <w:t xml:space="preserve">- </w:t>
-      </w:r>
-      <w:proofErr w:type="gramStart"/>
-      <w:r>
-        <w:rPr>
-          <w:b/>
-          <w:bCs/>
-          <w:sz w:val="28"/>
-          <w:szCs w:val="28"/>
-        </w:rPr>
-        <w:t>Frontend :</w:t>
-      </w:r>
-      <w:proofErr w:type="gramEnd"/>
-      <w:r>
-        <w:rPr>
-          <w:b/>
-          <w:bCs/>
-          <w:sz w:val="28"/>
-          <w:szCs w:val="28"/>
-        </w:rPr>
-        <w:t xml:space="preserve"> </w:t>
-      </w:r>
-      <w:proofErr w:type="spellStart"/>
-      <w:r>
-        <w:rPr>
-          <w:b/>
-          <w:bCs/>
-          <w:sz w:val="28"/>
-          <w:szCs w:val="28"/>
-        </w:rPr>
-        <w:t>templ</w:t>
-      </w:r>
-      <w:proofErr w:type="spellEnd"/>
-      <w:r>
-        <w:rPr>
-          <w:b/>
-          <w:bCs/>
-          <w:sz w:val="28"/>
-          <w:szCs w:val="28"/>
-        </w:rPr>
-        <w:t xml:space="preserve"> + </w:t>
-      </w:r>
-      <w:proofErr w:type="spellStart"/>
-      <w:r>
-        <w:rPr>
-          <w:b/>
-          <w:bCs/>
-          <w:sz w:val="28"/>
-          <w:szCs w:val="28"/>
-        </w:rPr>
-        <w:t>htmx</w:t>
-      </w:r>
-      <w:proofErr w:type="spellEnd"/>
-      <w:r>
-        <w:rPr>
-          <w:b/>
-          <w:bCs/>
-          <w:sz w:val="28"/>
-          <w:szCs w:val="28"/>
-        </w:rPr>
-        <w:t xml:space="preserve"> + tailwind + bootstrap</w:t>
+        <w:t>- Frontend : templ + htmx + tailwind + bootstrap</w:t>
       </w:r>
     </w:p>
     <w:p>
@@ -370,7 +216,6 @@
           <w:szCs w:val="28"/>
         </w:rPr>
       </w:pPr>
-      <w:proofErr w:type="gramStart"/>
       <w:r>
         <w:rPr>
           <w:b/>
@@ -380,7 +225,6 @@
         </w:rPr>
         <w:t>Other :</w:t>
       </w:r>
-      <w:proofErr w:type="gramEnd"/>
     </w:p>
     <w:p>
       <w:pPr>
@@ -400,39 +244,17 @@
           <w:sz w:val="28"/>
           <w:szCs w:val="28"/>
         </w:rPr>
-        <w:t xml:space="preserve">- </w:t>
-      </w:r>
-      <w:proofErr w:type="gramStart"/>
-      <w:r>
-        <w:rPr>
-          <w:b/>
-          <w:bCs/>
-          <w:sz w:val="28"/>
-          <w:szCs w:val="28"/>
-        </w:rPr>
-        <w:t>Reddis,  Gorilla</w:t>
-      </w:r>
-      <w:proofErr w:type="gramEnd"/>
-      <w:r>
-        <w:rPr>
-          <w:b/>
-          <w:bCs/>
-          <w:sz w:val="28"/>
-          <w:szCs w:val="28"/>
-        </w:rPr>
-        <w:t xml:space="preserve"> Mux, Docker , Kubernetes , </w:t>
-      </w:r>
-      <w:proofErr w:type="spellStart"/>
-      <w:r>
-        <w:rPr>
-          <w:b/>
-          <w:bCs/>
-          <w:sz w:val="28"/>
-          <w:szCs w:val="28"/>
-        </w:rPr>
-        <w:t>TeraFlow</w:t>
-      </w:r>
-      <w:proofErr w:type="spellEnd"/>
+        <w:t>- Reddis,  Gorilla Mux, Docker , Kubernetes , TeraFo</w:t>
+      </w:r>
+      <w:r>
+        <w:rPr>
+          <w:b/>
+          <w:bCs/>
+          <w:sz w:val="28"/>
+          <w:szCs w:val="28"/>
+        </w:rPr>
+        <w:t>rm</w:t>
+      </w:r>
       <w:r>
         <w:rPr>
           <w:b/>
@@ -508,6 +330,7 @@
         <w:rPr>
           <w:b/>
           <w:bCs/>
+          <w:noProof/>
           <w:sz w:val="28"/>
           <w:szCs w:val="28"/>
         </w:rPr>
@@ -694,7 +517,6 @@
           <w:sz w:val="28"/>
           <w:szCs w:val="28"/>
         </w:rPr>
-        <w:lastRenderedPageBreak/>
         <w:t>For the Database Postgres was picked due to our previous experience with it,</w:t>
       </w:r>
     </w:p>
@@ -714,197 +536,105 @@
           <w:sz w:val="28"/>
           <w:szCs w:val="28"/>
         </w:rPr>
-        <w:t xml:space="preserve">For the </w:t>
-      </w:r>
-      <w:proofErr w:type="gramStart"/>
-      <w:r>
-        <w:rPr>
-          <w:b/>
-          <w:bCs/>
-          <w:sz w:val="28"/>
-          <w:szCs w:val="28"/>
-        </w:rPr>
-        <w:t>frontend</w:t>
-      </w:r>
-      <w:proofErr w:type="gramEnd"/>
-      <w:r>
-        <w:rPr>
-          <w:b/>
-          <w:bCs/>
-          <w:sz w:val="28"/>
-          <w:szCs w:val="28"/>
-        </w:rPr>
-        <w:t xml:space="preserve"> we kind of tried new thing and went with what looked best.</w:t>
-      </w:r>
-    </w:p>
-    <w:p>
-      <w:pPr>
-        <w:rPr>
-          <w:b/>
-          <w:bCs/>
-          <w:sz w:val="28"/>
-          <w:szCs w:val="28"/>
-        </w:rPr>
-      </w:pPr>
-    </w:p>
-    <w:p>
-      <w:pPr>
-        <w:rPr>
-          <w:b/>
-          <w:bCs/>
-          <w:sz w:val="28"/>
-          <w:szCs w:val="28"/>
-        </w:rPr>
-      </w:pPr>
-      <w:r>
-        <w:rPr>
-          <w:b/>
-          <w:bCs/>
-          <w:sz w:val="28"/>
-          <w:szCs w:val="28"/>
-        </w:rPr>
-        <w:t xml:space="preserve">The Client Server Communication is done in two </w:t>
-      </w:r>
-      <w:proofErr w:type="gramStart"/>
-      <w:r>
-        <w:rPr>
-          <w:b/>
-          <w:bCs/>
-          <w:sz w:val="28"/>
-          <w:szCs w:val="28"/>
-        </w:rPr>
-        <w:t>versions :</w:t>
-      </w:r>
-      <w:proofErr w:type="gramEnd"/>
-    </w:p>
-    <w:p>
-      <w:pPr>
-        <w:rPr>
-          <w:b/>
-          <w:bCs/>
-          <w:sz w:val="28"/>
-          <w:szCs w:val="28"/>
-        </w:rPr>
-      </w:pPr>
-      <w:r>
-        <w:rPr>
-          <w:b/>
-          <w:bCs/>
-          <w:sz w:val="28"/>
-          <w:szCs w:val="28"/>
-        </w:rPr>
-        <w:t xml:space="preserve">For the simple pages like </w:t>
-      </w:r>
-      <w:proofErr w:type="gramStart"/>
-      <w:r>
-        <w:rPr>
-          <w:b/>
-          <w:bCs/>
-          <w:sz w:val="28"/>
-          <w:szCs w:val="28"/>
-        </w:rPr>
-        <w:t>news ,</w:t>
-      </w:r>
-      <w:proofErr w:type="gramEnd"/>
-      <w:r>
-        <w:rPr>
-          <w:b/>
-          <w:bCs/>
-          <w:sz w:val="28"/>
-          <w:szCs w:val="28"/>
-        </w:rPr>
-        <w:t xml:space="preserve"> users profile </w:t>
-      </w:r>
-      <w:proofErr w:type="spellStart"/>
-      <w:r>
-        <w:rPr>
-          <w:b/>
-          <w:bCs/>
-          <w:sz w:val="28"/>
-          <w:szCs w:val="28"/>
-        </w:rPr>
-        <w:t>etc</w:t>
-      </w:r>
-      <w:proofErr w:type="spellEnd"/>
-      <w:r>
-        <w:rPr>
-          <w:b/>
-          <w:bCs/>
-          <w:sz w:val="28"/>
-          <w:szCs w:val="28"/>
-        </w:rPr>
-        <w:t xml:space="preserve"> it is used simple REST API,</w:t>
-      </w:r>
-    </w:p>
-    <w:p>
-      <w:pPr>
-        <w:rPr>
-          <w:b/>
-          <w:bCs/>
-          <w:sz w:val="28"/>
-          <w:szCs w:val="28"/>
-        </w:rPr>
-      </w:pPr>
-      <w:r>
-        <w:rPr>
-          <w:b/>
-          <w:bCs/>
-          <w:sz w:val="28"/>
-          <w:szCs w:val="28"/>
-        </w:rPr>
-        <w:t xml:space="preserve">For the Live game the Live chat and so </w:t>
-      </w:r>
-      <w:proofErr w:type="gramStart"/>
-      <w:r>
-        <w:rPr>
-          <w:b/>
-          <w:bCs/>
-          <w:sz w:val="28"/>
-          <w:szCs w:val="28"/>
-        </w:rPr>
-        <w:t>on,  web</w:t>
-      </w:r>
-      <w:proofErr w:type="gramEnd"/>
-      <w:r>
-        <w:rPr>
-          <w:b/>
-          <w:bCs/>
-          <w:sz w:val="28"/>
-          <w:szCs w:val="28"/>
-        </w:rPr>
-        <w:t xml:space="preserve"> sockets are used .</w:t>
-      </w:r>
-    </w:p>
-    <w:p>
-      <w:pPr>
-        <w:rPr>
-          <w:b/>
-          <w:bCs/>
-          <w:sz w:val="28"/>
-          <w:szCs w:val="28"/>
-        </w:rPr>
-      </w:pPr>
-    </w:p>
-    <w:p>
-      <w:pPr>
-        <w:rPr>
-          <w:b/>
-          <w:bCs/>
-          <w:sz w:val="28"/>
-          <w:szCs w:val="28"/>
-        </w:rPr>
-      </w:pPr>
-    </w:p>
-    <w:p>
-      <w:pPr>
-        <w:rPr>
-          <w:b/>
-          <w:bCs/>
-          <w:sz w:val="28"/>
-          <w:szCs w:val="28"/>
-        </w:rPr>
-      </w:pPr>
-      <w:proofErr w:type="gramStart"/>
+        <w:t>For the frontend we kind of tried new thing and went with what looked best.</w:t>
+      </w:r>
+    </w:p>
+    <w:p>
+      <w:pPr>
+        <w:rPr>
+          <w:b/>
+          <w:bCs/>
+          <w:sz w:val="28"/>
+          <w:szCs w:val="28"/>
+        </w:rPr>
+      </w:pPr>
+    </w:p>
+    <w:p>
+      <w:pPr>
+        <w:rPr>
+          <w:b/>
+          <w:bCs/>
+          <w:sz w:val="28"/>
+          <w:szCs w:val="28"/>
+        </w:rPr>
+      </w:pPr>
+      <w:r>
+        <w:rPr>
+          <w:b/>
+          <w:bCs/>
+          <w:sz w:val="28"/>
+          <w:szCs w:val="28"/>
+        </w:rPr>
+        <w:t>The Client Server Communication is done in two versions :</w:t>
+      </w:r>
+    </w:p>
+    <w:p>
+      <w:pPr>
+        <w:rPr>
+          <w:b/>
+          <w:bCs/>
+          <w:sz w:val="28"/>
+          <w:szCs w:val="28"/>
+        </w:rPr>
+      </w:pPr>
+      <w:r>
+        <w:rPr>
+          <w:b/>
+          <w:bCs/>
+          <w:sz w:val="28"/>
+          <w:szCs w:val="28"/>
+        </w:rPr>
+        <w:t>For the simple pages like news , users profile etc it is used simple REST API,</w:t>
+      </w:r>
+    </w:p>
+    <w:p>
+      <w:pPr>
+        <w:rPr>
+          <w:b/>
+          <w:bCs/>
+          <w:sz w:val="28"/>
+          <w:szCs w:val="28"/>
+        </w:rPr>
+      </w:pPr>
+      <w:r>
+        <w:rPr>
+          <w:b/>
+          <w:bCs/>
+          <w:sz w:val="28"/>
+          <w:szCs w:val="28"/>
+        </w:rPr>
+        <w:t>For the Live game the Live chat and so on,  web sockets are used .</w:t>
+      </w:r>
+    </w:p>
+    <w:p>
+      <w:pPr>
+        <w:rPr>
+          <w:b/>
+          <w:bCs/>
+          <w:sz w:val="28"/>
+          <w:szCs w:val="28"/>
+        </w:rPr>
+      </w:pPr>
+    </w:p>
+    <w:p>
+      <w:pPr>
+        <w:rPr>
+          <w:b/>
+          <w:bCs/>
+          <w:sz w:val="28"/>
+          <w:szCs w:val="28"/>
+        </w:rPr>
+      </w:pPr>
+    </w:p>
+    <w:p>
+      <w:pPr>
+        <w:rPr>
+          <w:b/>
+          <w:bCs/>
+          <w:sz w:val="28"/>
+          <w:szCs w:val="28"/>
+        </w:rPr>
+      </w:pPr>
       <w:r>
         <w:rPr>
           <w:b/>
@@ -914,7 +644,6 @@
         </w:rPr>
         <w:t>Resources :</w:t>
       </w:r>
-      <w:proofErr w:type="gramEnd"/>
     </w:p>
     <w:p>
       <w:hyperlink r:id="rId6" w:history="1">
@@ -922,21 +651,7 @@
           <w:rPr>
             <w:rStyle w:val="Hyperlink"/>
           </w:rPr>
-          <w:t xml:space="preserve">Introduction | </w:t>
-        </w:r>
-        <w:proofErr w:type="spellStart"/>
-        <w:r>
-          <w:rPr>
-            <w:rStyle w:val="Hyperlink"/>
-          </w:rPr>
-          <w:t>templ</w:t>
-        </w:r>
-        <w:proofErr w:type="spellEnd"/>
-        <w:r>
-          <w:rPr>
-            <w:rStyle w:val="Hyperlink"/>
-          </w:rPr>
-          <w:t xml:space="preserve"> docs</w:t>
+          <w:t>Introduction | templ docs</w:t>
         </w:r>
       </w:hyperlink>
     </w:p>

</xml_diff>